<commit_message>
5to commit act documentacion
</commit_message>
<xml_diff>
--- a/Documentacion.docx
+++ b/Documentacion.docx
@@ -35,7 +35,11 @@
         </w:rPr>
       </w:pPr>
       <w:r>
-        <w:rPr/>
+        <w:rPr>
+          <w:rFonts w:ascii="Lucida Console" w:hAnsi="Lucida Console"/>
+          <w:color w:val="C0A000"/>
+          <w:sz w:val="18"/>
+        </w:rPr>
       </w:r>
     </w:p>
     <w:p>
@@ -99,23 +103,21 @@
         <w:jc w:val="left"/>
         <w:rPr/>
       </w:pPr>
-      <w:hyperlink r:id="rId4">
-        <w:r>
-          <w:rPr>
-            <w:rStyle w:val="EnlacedeInternet"/>
-          </w:rPr>
-          <w:t>https://codi.link/</w:t>
-        </w:r>
-      </w:hyperlink>
-    </w:p>
-    <w:p>
-      <w:pPr>
-        <w:pStyle w:val="Normal"/>
-        <w:bidi w:val="0"/>
-        <w:jc w:val="left"/>
-        <w:rPr/>
-      </w:pPr>
-      <w:hyperlink r:id="rId5">
+      <w:r>
+        <w:rPr>
+          <w:rStyle w:val="EnlacedeInternet"/>
+        </w:rPr>
+        <w:t>https://codi.link/</w:t>
+      </w:r>
+    </w:p>
+    <w:p>
+      <w:pPr>
+        <w:pStyle w:val="Normal"/>
+        <w:bidi w:val="0"/>
+        <w:jc w:val="left"/>
+        <w:rPr/>
+      </w:pPr>
+      <w:hyperlink r:id="rId3">
         <w:r>
           <w:rPr>
             <w:rStyle w:val="EnlacedeInternet"/>
@@ -241,7 +243,7 @@
                     </pic:cNvPicPr>
                   </pic:nvPicPr>
                   <pic:blipFill>
-                    <a:blip r:embed="rId6"/>
+                    <a:blip r:embed="rId4"/>
                     <a:stretch>
                       <a:fillRect/>
                     </a:stretch>
@@ -287,14 +289,14 @@
         </w:tblCellMar>
       </w:tblPr>
       <w:tblGrid>
-        <w:gridCol w:w="4986"/>
+        <w:gridCol w:w="4985"/>
         <w:gridCol w:w="4986"/>
       </w:tblGrid>
       <w:tr>
         <w:trPr/>
         <w:tc>
           <w:tcPr>
-            <w:tcW w:w="4986" w:type="dxa"/>
+            <w:tcW w:w="4985" w:type="dxa"/>
             <w:tcBorders>
               <w:top w:val="single" w:sz="4" w:space="0" w:color="000000"/>
               <w:left w:val="single" w:sz="4" w:space="0" w:color="000000"/>
@@ -1128,7 +1130,7 @@
             </w:r>
             <w:r>
               <w:rPr/>
-              <w:t xml:space="preserve">// Dehabilitar el botón y mostrar que está </w:t>
+              <w:t>// Dehabilitar el botón y mostrar que está</w:t>
             </w:r>
           </w:p>
           <w:p>
@@ -1383,7 +1385,7 @@
         <w:trPr/>
         <w:tc>
           <w:tcPr>
-            <w:tcW w:w="4986" w:type="dxa"/>
+            <w:tcW w:w="4985" w:type="dxa"/>
             <w:tcBorders>
               <w:left w:val="single" w:sz="4" w:space="0" w:color="000000"/>
               <w:bottom w:val="single" w:sz="4" w:space="0" w:color="000000"/>
@@ -1392,6 +1394,7 @@
           <w:p>
             <w:pPr>
               <w:pStyle w:val="Contenidodelatabla"/>
+              <w:widowControl w:val="false"/>
               <w:bidi w:val="0"/>
               <w:jc w:val="left"/>
               <w:rPr/>
@@ -1414,6 +1417,7 @@
           <w:p>
             <w:pPr>
               <w:pStyle w:val="Contenidodelatabla"/>
+              <w:widowControl w:val="false"/>
               <w:bidi w:val="0"/>
               <w:jc w:val="left"/>
               <w:rPr/>
@@ -1528,14 +1532,12 @@
         <w:rPr/>
         <w:t xml:space="preserve">Lllegar al sitio: </w:t>
       </w:r>
-      <w:hyperlink r:id="rId8">
-        <w:r>
-          <w:rPr>
-            <w:rStyle w:val="EnlacedeInternet"/>
-          </w:rPr>
-          <w:t>https://www.netlify.com/blog/tags/netlify-drop/</w:t>
-        </w:r>
-      </w:hyperlink>
+      <w:r>
+        <w:rPr>
+          <w:rStyle w:val="EnlacedeInternet"/>
+        </w:rPr>
+        <w:t>https://www.netlify.com/blog/tags/netlify-drop/</w:t>
+      </w:r>
     </w:p>
     <w:p>
       <w:pPr>
@@ -3679,13 +3681,15 @@
           <w:color w:val="auto"/>
           <w:sz w:val="18"/>
           <w:highlight w:val="none"/>
-        </w:rPr>
-      </w:pPr>
-      <w:r>
-        <w:rPr>
-          <w:rFonts w:ascii="Lucida Console" w:hAnsi="Lucida Console"/>
-          <w:color w:val="auto"/>
-          <w:sz w:val="18"/>
+          <w:u w:val="none"/>
+        </w:rPr>
+      </w:pPr>
+      <w:r>
+        <w:rPr>
+          <w:rFonts w:ascii="Lucida Console" w:hAnsi="Lucida Console"/>
+          <w:color w:val="auto"/>
+          <w:sz w:val="18"/>
+          <w:u w:val="none"/>
         </w:rPr>
       </w:r>
     </w:p>
@@ -4056,6 +4060,418 @@
       </w:pPr>
       <w:r>
         <w:rPr/>
+      </w:r>
+    </w:p>
+    <w:p>
+      <w:pPr>
+        <w:pStyle w:val="Normal"/>
+        <w:bidi w:val="0"/>
+        <w:jc w:val="left"/>
+        <w:rPr/>
+      </w:pPr>
+      <w:r>
+        <w:rPr>
+          <w:rFonts w:ascii="Lucida Console" w:hAnsi="Lucida Console"/>
+          <w:color w:val="1CA800"/>
+          <w:sz w:val="18"/>
+        </w:rPr>
+        <w:t xml:space="preserve">maria@MSI </w:t>
+      </w:r>
+      <w:r>
+        <w:rPr>
+          <w:rFonts w:ascii="Lucida Console" w:hAnsi="Lucida Console"/>
+          <w:color w:val="B148C6"/>
+          <w:sz w:val="18"/>
+        </w:rPr>
+        <w:t xml:space="preserve">MINGW64 </w:t>
+      </w:r>
+      <w:r>
+        <w:rPr>
+          <w:rFonts w:ascii="Lucida Console" w:hAnsi="Lucida Console"/>
+          <w:color w:val="C0A000"/>
+          <w:sz w:val="18"/>
+        </w:rPr>
+        <w:t>/D/012_MiduDev/LlamaApiGeolocalizaIP</w:t>
+      </w:r>
+      <w:r>
+        <w:rPr>
+          <w:rFonts w:ascii="Lucida Console" w:hAnsi="Lucida Console"/>
+          <w:color w:val="00A89A"/>
+          <w:sz w:val="18"/>
+        </w:rPr>
+        <w:t xml:space="preserve"> (main)</w:t>
+      </w:r>
+    </w:p>
+    <w:p>
+      <w:pPr>
+        <w:pStyle w:val="Normal"/>
+        <w:rPr/>
+      </w:pPr>
+      <w:r>
+        <w:rPr>
+          <w:rFonts w:ascii="Lucida Console" w:hAnsi="Lucida Console"/>
+          <w:color w:val="auto"/>
+          <w:sz w:val="18"/>
+        </w:rPr>
+        <w:t>$ git add .</w:t>
+      </w:r>
+    </w:p>
+    <w:p>
+      <w:pPr>
+        <w:pStyle w:val="Normal"/>
+        <w:rPr>
+          <w:rFonts w:ascii="Lucida Console" w:hAnsi="Lucida Console"/>
+          <w:color w:val="auto"/>
+          <w:sz w:val="18"/>
+          <w:highlight w:val="none"/>
+        </w:rPr>
+      </w:pPr>
+      <w:r>
+        <w:rPr>
+          <w:rFonts w:ascii="Lucida Console" w:hAnsi="Lucida Console"/>
+          <w:color w:val="auto"/>
+          <w:sz w:val="18"/>
+        </w:rPr>
+      </w:r>
+    </w:p>
+    <w:p>
+      <w:pPr>
+        <w:pStyle w:val="Normal"/>
+        <w:rPr/>
+      </w:pPr>
+      <w:r>
+        <w:rPr>
+          <w:rFonts w:ascii="Lucida Console" w:hAnsi="Lucida Console"/>
+          <w:color w:val="1CA800"/>
+          <w:sz w:val="18"/>
+        </w:rPr>
+        <w:t xml:space="preserve">maria@MSI </w:t>
+      </w:r>
+      <w:r>
+        <w:rPr>
+          <w:rFonts w:ascii="Lucida Console" w:hAnsi="Lucida Console"/>
+          <w:color w:val="B148C6"/>
+          <w:sz w:val="18"/>
+        </w:rPr>
+        <w:t xml:space="preserve">MINGW64 </w:t>
+      </w:r>
+      <w:r>
+        <w:rPr>
+          <w:rFonts w:ascii="Lucida Console" w:hAnsi="Lucida Console"/>
+          <w:color w:val="C0A000"/>
+          <w:sz w:val="18"/>
+        </w:rPr>
+        <w:t>/D/012_MiduDev/LlamaApiGeolocalizaIP</w:t>
+      </w:r>
+      <w:r>
+        <w:rPr>
+          <w:rFonts w:ascii="Lucida Console" w:hAnsi="Lucida Console"/>
+          <w:color w:val="00A89A"/>
+          <w:sz w:val="18"/>
+        </w:rPr>
+        <w:t xml:space="preserve"> (main)</w:t>
+      </w:r>
+    </w:p>
+    <w:p>
+      <w:pPr>
+        <w:pStyle w:val="Normal"/>
+        <w:rPr/>
+      </w:pPr>
+      <w:r>
+        <w:rPr>
+          <w:rFonts w:ascii="Lucida Console" w:hAnsi="Lucida Console"/>
+          <w:color w:val="auto"/>
+          <w:sz w:val="18"/>
+        </w:rPr>
+        <w:t>$ git commit -m "4to commit documentacion"</w:t>
+      </w:r>
+    </w:p>
+    <w:p>
+      <w:pPr>
+        <w:pStyle w:val="Normal"/>
+        <w:rPr/>
+      </w:pPr>
+      <w:r>
+        <w:rPr>
+          <w:rFonts w:ascii="Lucida Console" w:hAnsi="Lucida Console"/>
+          <w:color w:val="auto"/>
+          <w:sz w:val="18"/>
+        </w:rPr>
+        <w:t>[main a75a018] 4to commit documentacion</w:t>
+      </w:r>
+    </w:p>
+    <w:p>
+      <w:pPr>
+        <w:pStyle w:val="Normal"/>
+        <w:rPr/>
+      </w:pPr>
+      <w:r>
+        <w:rPr>
+          <w:rFonts w:ascii="Lucida Console" w:hAnsi="Lucida Console"/>
+          <w:color w:val="auto"/>
+          <w:sz w:val="18"/>
+        </w:rPr>
+        <w:t xml:space="preserve"> </w:t>
+      </w:r>
+      <w:r>
+        <w:rPr>
+          <w:rFonts w:ascii="Lucida Console" w:hAnsi="Lucida Console"/>
+          <w:color w:val="auto"/>
+          <w:sz w:val="18"/>
+        </w:rPr>
+        <w:t>2 files changed, 0 insertions(+), 0 deletions(-)</w:t>
+      </w:r>
+    </w:p>
+    <w:p>
+      <w:pPr>
+        <w:pStyle w:val="Normal"/>
+        <w:rPr/>
+      </w:pPr>
+      <w:r>
+        <w:rPr>
+          <w:rFonts w:ascii="Lucida Console" w:hAnsi="Lucida Console"/>
+          <w:color w:val="auto"/>
+          <w:sz w:val="18"/>
+        </w:rPr>
+        <w:t xml:space="preserve"> </w:t>
+      </w:r>
+      <w:r>
+        <w:rPr>
+          <w:rFonts w:ascii="Lucida Console" w:hAnsi="Lucida Console"/>
+          <w:color w:val="auto"/>
+          <w:sz w:val="18"/>
+        </w:rPr>
+        <w:t>create mode 100644 Documentacion.docx</w:t>
+      </w:r>
+    </w:p>
+    <w:p>
+      <w:pPr>
+        <w:pStyle w:val="Normal"/>
+        <w:rPr/>
+      </w:pPr>
+      <w:r>
+        <w:rPr>
+          <w:rFonts w:ascii="Lucida Console" w:hAnsi="Lucida Console"/>
+          <w:color w:val="auto"/>
+          <w:sz w:val="18"/>
+        </w:rPr>
+        <w:t xml:space="preserve"> </w:t>
+      </w:r>
+      <w:r>
+        <w:rPr>
+          <w:rFonts w:ascii="Lucida Console" w:hAnsi="Lucida Console"/>
+          <w:color w:val="auto"/>
+          <w:sz w:val="18"/>
+        </w:rPr>
+        <w:t>create mode 100644 Documentacion.pdf</w:t>
+      </w:r>
+    </w:p>
+    <w:p>
+      <w:pPr>
+        <w:pStyle w:val="Normal"/>
+        <w:rPr>
+          <w:rFonts w:ascii="Lucida Console" w:hAnsi="Lucida Console"/>
+          <w:color w:val="auto"/>
+          <w:sz w:val="18"/>
+          <w:highlight w:val="none"/>
+        </w:rPr>
+      </w:pPr>
+      <w:r>
+        <w:rPr>
+          <w:rFonts w:ascii="Lucida Console" w:hAnsi="Lucida Console"/>
+          <w:color w:val="auto"/>
+          <w:sz w:val="18"/>
+        </w:rPr>
+      </w:r>
+    </w:p>
+    <w:p>
+      <w:pPr>
+        <w:pStyle w:val="Normal"/>
+        <w:rPr/>
+      </w:pPr>
+      <w:r>
+        <w:rPr>
+          <w:rFonts w:ascii="Lucida Console" w:hAnsi="Lucida Console"/>
+          <w:color w:val="1CA800"/>
+          <w:sz w:val="18"/>
+        </w:rPr>
+        <w:t xml:space="preserve">maria@MSI </w:t>
+      </w:r>
+      <w:r>
+        <w:rPr>
+          <w:rFonts w:ascii="Lucida Console" w:hAnsi="Lucida Console"/>
+          <w:color w:val="B148C6"/>
+          <w:sz w:val="18"/>
+        </w:rPr>
+        <w:t xml:space="preserve">MINGW64 </w:t>
+      </w:r>
+      <w:r>
+        <w:rPr>
+          <w:rFonts w:ascii="Lucida Console" w:hAnsi="Lucida Console"/>
+          <w:color w:val="C0A000"/>
+          <w:sz w:val="18"/>
+        </w:rPr>
+        <w:t>/D/012_MiduDev/LlamaApiGeolocalizaIP</w:t>
+      </w:r>
+      <w:r>
+        <w:rPr>
+          <w:rFonts w:ascii="Lucida Console" w:hAnsi="Lucida Console"/>
+          <w:color w:val="00A89A"/>
+          <w:sz w:val="18"/>
+        </w:rPr>
+        <w:t xml:space="preserve"> (main)</w:t>
+      </w:r>
+    </w:p>
+    <w:p>
+      <w:pPr>
+        <w:pStyle w:val="Normal"/>
+        <w:rPr/>
+      </w:pPr>
+      <w:r>
+        <w:rPr>
+          <w:rFonts w:ascii="Lucida Console" w:hAnsi="Lucida Console"/>
+          <w:color w:val="auto"/>
+          <w:sz w:val="18"/>
+        </w:rPr>
+        <w:t>$ git push origin main</w:t>
+      </w:r>
+    </w:p>
+    <w:p>
+      <w:pPr>
+        <w:pStyle w:val="Normal"/>
+        <w:rPr/>
+      </w:pPr>
+      <w:r>
+        <w:rPr>
+          <w:rFonts w:ascii="Lucida Console" w:hAnsi="Lucida Console"/>
+          <w:color w:val="auto"/>
+          <w:sz w:val="18"/>
+        </w:rPr>
+        <w:t>Enumerating objects: 5, done.</w:t>
+      </w:r>
+    </w:p>
+    <w:p>
+      <w:pPr>
+        <w:pStyle w:val="Normal"/>
+        <w:rPr/>
+      </w:pPr>
+      <w:r>
+        <w:rPr>
+          <w:rFonts w:ascii="Lucida Console" w:hAnsi="Lucida Console"/>
+          <w:color w:val="auto"/>
+          <w:sz w:val="18"/>
+        </w:rPr>
+        <w:t>Counting objects: 100% (5/5), done.</w:t>
+      </w:r>
+    </w:p>
+    <w:p>
+      <w:pPr>
+        <w:pStyle w:val="Normal"/>
+        <w:rPr/>
+      </w:pPr>
+      <w:r>
+        <w:rPr>
+          <w:rFonts w:ascii="Lucida Console" w:hAnsi="Lucida Console"/>
+          <w:color w:val="auto"/>
+          <w:sz w:val="18"/>
+        </w:rPr>
+        <w:t>Delta compression using up to 12 threads</w:t>
+      </w:r>
+    </w:p>
+    <w:p>
+      <w:pPr>
+        <w:pStyle w:val="Normal"/>
+        <w:rPr/>
+      </w:pPr>
+      <w:r>
+        <w:rPr>
+          <w:rFonts w:ascii="Lucida Console" w:hAnsi="Lucida Console"/>
+          <w:color w:val="auto"/>
+          <w:sz w:val="18"/>
+        </w:rPr>
+        <w:t>Compressing objects: 100% (4/4), done.</w:t>
+      </w:r>
+    </w:p>
+    <w:p>
+      <w:pPr>
+        <w:pStyle w:val="Normal"/>
+        <w:rPr/>
+      </w:pPr>
+      <w:r>
+        <w:rPr>
+          <w:rFonts w:ascii="Lucida Console" w:hAnsi="Lucida Console"/>
+          <w:color w:val="auto"/>
+          <w:sz w:val="18"/>
+        </w:rPr>
+        <w:t>Writing objects: 100% (4/4), 314.40 KiB | 31.44 MiB/s, done.</w:t>
+      </w:r>
+    </w:p>
+    <w:p>
+      <w:pPr>
+        <w:pStyle w:val="Normal"/>
+        <w:rPr/>
+      </w:pPr>
+      <w:r>
+        <w:rPr>
+          <w:rFonts w:ascii="Lucida Console" w:hAnsi="Lucida Console"/>
+          <w:color w:val="auto"/>
+          <w:sz w:val="18"/>
+        </w:rPr>
+        <w:t>Total 4 (delta 0), reused 0 (delta 0), pack-reused 0 (from 0)</w:t>
+      </w:r>
+    </w:p>
+    <w:p>
+      <w:pPr>
+        <w:pStyle w:val="Normal"/>
+        <w:rPr/>
+      </w:pPr>
+      <w:r>
+        <w:rPr>
+          <w:rFonts w:ascii="Lucida Console" w:hAnsi="Lucida Console"/>
+          <w:color w:val="auto"/>
+          <w:sz w:val="18"/>
+        </w:rPr>
+        <w:t>To https://github.com/Mapaznavarro/LlamaApiGeolocalizaIP.git</w:t>
+      </w:r>
+    </w:p>
+    <w:p>
+      <w:pPr>
+        <w:pStyle w:val="Normal"/>
+        <w:rPr/>
+      </w:pPr>
+      <w:r>
+        <w:rPr>
+          <w:rFonts w:ascii="Lucida Console" w:hAnsi="Lucida Console"/>
+          <w:color w:val="auto"/>
+          <w:sz w:val="18"/>
+        </w:rPr>
+        <w:t xml:space="preserve">   </w:t>
+      </w:r>
+      <w:r>
+        <w:rPr>
+          <w:rFonts w:ascii="Lucida Console" w:hAnsi="Lucida Console"/>
+          <w:color w:val="auto"/>
+          <w:sz w:val="18"/>
+        </w:rPr>
+        <w:t>f3036ba..a75a018  main -&gt; main</w:t>
+      </w:r>
+    </w:p>
+    <w:p>
+      <w:pPr>
+        <w:pStyle w:val="Normal"/>
+        <w:rPr>
+          <w:rFonts w:ascii="Lucida Console" w:hAnsi="Lucida Console"/>
+          <w:color w:val="auto"/>
+          <w:sz w:val="18"/>
+          <w:highlight w:val="none"/>
+        </w:rPr>
+      </w:pPr>
+      <w:r>
+        <w:rPr>
+          <w:rFonts w:ascii="Lucida Console" w:hAnsi="Lucida Console"/>
+          <w:color w:val="auto"/>
+          <w:sz w:val="18"/>
+        </w:rPr>
       </w:r>
     </w:p>
     <w:p>
@@ -4076,7 +4492,7 @@
       <w:pgNumType w:fmt="decimal"/>
       <w:formProt w:val="false"/>
       <w:textDirection w:val="lrTb"/>
-      <w:docGrid w:type="default" w:linePitch="312" w:charSpace="4294961151"/>
+      <w:docGrid w:type="default" w:linePitch="312" w:charSpace="0"/>
     </w:sectPr>
   </w:body>
 </w:document>
@@ -4096,7 +4512,6 @@
     </w:rPrDefault>
     <w:pPrDefault>
       <w:pPr>
-        <w:widowControl/>
         <w:suppressAutoHyphens w:val="true"/>
       </w:pPr>
     </w:pPrDefault>
@@ -4106,7 +4521,10 @@
     <w:qFormat/>
     <w:pPr>
       <w:widowControl/>
+      <w:suppressAutoHyphens w:val="true"/>
       <w:bidi w:val="0"/>
+      <w:spacing w:before="0" w:after="0"/>
+      <w:jc w:val="left"/>
     </w:pPr>
     <w:rPr>
       <w:rFonts w:ascii="Liberation Serif" w:hAnsi="Liberation Serif" w:eastAsia="NSimSun" w:cs="Arial"/>

</xml_diff>

<commit_message>
7mo commit actualiza documentacion
</commit_message>
<xml_diff>
--- a/Documentacion.docx
+++ b/Documentacion.docx
@@ -4472,6 +4472,502 @@
           <w:color w:val="auto"/>
           <w:sz w:val="18"/>
         </w:rPr>
+      </w:r>
+    </w:p>
+    <w:p>
+      <w:pPr>
+        <w:pStyle w:val="Normal"/>
+        <w:bidi w:val="0"/>
+        <w:jc w:val="left"/>
+        <w:rPr/>
+      </w:pPr>
+      <w:r>
+        <w:rPr/>
+      </w:r>
+    </w:p>
+    <w:p>
+      <w:pPr>
+        <w:pStyle w:val="Normal"/>
+        <w:bidi w:val="0"/>
+        <w:jc w:val="left"/>
+        <w:rPr/>
+      </w:pPr>
+      <w:r>
+        <w:rPr/>
+      </w:r>
+      <w:r>
+        <w:br w:type="page"/>
+      </w:r>
+    </w:p>
+    <w:p>
+      <w:pPr>
+        <w:pStyle w:val="Normal"/>
+        <w:bidi w:val="0"/>
+        <w:jc w:val="left"/>
+        <w:rPr/>
+      </w:pPr>
+      <w:r>
+        <w:rPr/>
+        <w:t>Para eliminar un archivo se eliminó en el PC y luego se ejecutaron los siguientes comandos:</w:t>
+      </w:r>
+    </w:p>
+    <w:p>
+      <w:pPr>
+        <w:pStyle w:val="Normal"/>
+        <w:bidi w:val="0"/>
+        <w:jc w:val="left"/>
+        <w:rPr/>
+      </w:pPr>
+      <w:r>
+        <w:rPr/>
+      </w:r>
+    </w:p>
+    <w:p>
+      <w:pPr>
+        <w:pStyle w:val="Normal"/>
+        <w:bidi w:val="0"/>
+        <w:jc w:val="left"/>
+        <w:rPr/>
+      </w:pPr>
+      <w:r>
+        <w:rPr>
+          <w:rFonts w:ascii="Lucida Console" w:hAnsi="Lucida Console"/>
+          <w:color w:val="1CA800"/>
+          <w:sz w:val="18"/>
+        </w:rPr>
+        <w:t xml:space="preserve">maria@MSI </w:t>
+      </w:r>
+      <w:r>
+        <w:rPr>
+          <w:rFonts w:ascii="Lucida Console" w:hAnsi="Lucida Console"/>
+          <w:color w:val="B148C6"/>
+          <w:sz w:val="18"/>
+        </w:rPr>
+        <w:t xml:space="preserve">MINGW64 </w:t>
+      </w:r>
+      <w:r>
+        <w:rPr>
+          <w:rFonts w:ascii="Lucida Console" w:hAnsi="Lucida Console"/>
+          <w:color w:val="C0A000"/>
+          <w:sz w:val="18"/>
+        </w:rPr>
+        <w:t>/D/012_MiduDev/LlamaApiGeolocalizaIP</w:t>
+      </w:r>
+      <w:r>
+        <w:rPr>
+          <w:rFonts w:ascii="Lucida Console" w:hAnsi="Lucida Console"/>
+          <w:color w:val="00A89A"/>
+          <w:sz w:val="18"/>
+        </w:rPr>
+        <w:t xml:space="preserve"> (main)</w:t>
+      </w:r>
+    </w:p>
+    <w:p>
+      <w:pPr>
+        <w:pStyle w:val="Normal"/>
+        <w:rPr>
+          <w:highlight w:val="none"/>
+          <w:shd w:fill="FFFF00" w:val="clear"/>
+        </w:rPr>
+      </w:pPr>
+      <w:r>
+        <w:rPr>
+          <w:rFonts w:ascii="Lucida Console" w:hAnsi="Lucida Console"/>
+          <w:color w:val="000000"/>
+          <w:sz w:val="18"/>
+          <w:shd w:fill="FFFF00" w:val="clear"/>
+        </w:rPr>
+        <w:t>$ git add .</w:t>
+      </w:r>
+    </w:p>
+    <w:p>
+      <w:pPr>
+        <w:pStyle w:val="Normal"/>
+        <w:rPr>
+          <w:rFonts w:ascii="Lucida Console" w:hAnsi="Lucida Console"/>
+          <w:color w:val="auto"/>
+          <w:sz w:val="18"/>
+          <w:highlight w:val="none"/>
+        </w:rPr>
+      </w:pPr>
+      <w:r>
+        <w:rPr>
+          <w:rFonts w:ascii="Lucida Console" w:hAnsi="Lucida Console"/>
+          <w:color w:val="auto"/>
+          <w:sz w:val="18"/>
+        </w:rPr>
+      </w:r>
+    </w:p>
+    <w:p>
+      <w:pPr>
+        <w:pStyle w:val="Normal"/>
+        <w:rPr/>
+      </w:pPr>
+      <w:r>
+        <w:rPr>
+          <w:rFonts w:ascii="Lucida Console" w:hAnsi="Lucida Console"/>
+          <w:color w:val="1CA800"/>
+          <w:sz w:val="18"/>
+        </w:rPr>
+        <w:t xml:space="preserve">maria@MSI </w:t>
+      </w:r>
+      <w:r>
+        <w:rPr>
+          <w:rFonts w:ascii="Lucida Console" w:hAnsi="Lucida Console"/>
+          <w:color w:val="B148C6"/>
+          <w:sz w:val="18"/>
+        </w:rPr>
+        <w:t xml:space="preserve">MINGW64 </w:t>
+      </w:r>
+      <w:r>
+        <w:rPr>
+          <w:rFonts w:ascii="Lucida Console" w:hAnsi="Lucida Console"/>
+          <w:color w:val="C0A000"/>
+          <w:sz w:val="18"/>
+        </w:rPr>
+        <w:t>/D/012_MiduDev/LlamaApiGeolocalizaIP</w:t>
+      </w:r>
+      <w:r>
+        <w:rPr>
+          <w:rFonts w:ascii="Lucida Console" w:hAnsi="Lucida Console"/>
+          <w:color w:val="00A89A"/>
+          <w:sz w:val="18"/>
+        </w:rPr>
+        <w:t xml:space="preserve"> (main)</w:t>
+      </w:r>
+    </w:p>
+    <w:p>
+      <w:pPr>
+        <w:pStyle w:val="Normal"/>
+        <w:rPr>
+          <w:highlight w:val="none"/>
+          <w:shd w:fill="FFFF00" w:val="clear"/>
+        </w:rPr>
+      </w:pPr>
+      <w:r>
+        <w:rPr>
+          <w:rFonts w:ascii="Lucida Console" w:hAnsi="Lucida Console"/>
+          <w:color w:val="000000"/>
+          <w:sz w:val="18"/>
+          <w:shd w:fill="FFFF00" w:val="clear"/>
+        </w:rPr>
+        <w:t>$ git commit -m "6to commit elimina documentacion"</w:t>
+      </w:r>
+    </w:p>
+    <w:p>
+      <w:pPr>
+        <w:pStyle w:val="Normal"/>
+        <w:rPr/>
+      </w:pPr>
+      <w:r>
+        <w:rPr>
+          <w:rFonts w:ascii="Lucida Console" w:hAnsi="Lucida Console"/>
+          <w:color w:val="auto"/>
+          <w:sz w:val="18"/>
+        </w:rPr>
+        <w:t>[main a55ccb2] 6to commit elimina documentacion</w:t>
+      </w:r>
+    </w:p>
+    <w:p>
+      <w:pPr>
+        <w:pStyle w:val="Normal"/>
+        <w:rPr/>
+      </w:pPr>
+      <w:r>
+        <w:rPr>
+          <w:rFonts w:ascii="Lucida Console" w:hAnsi="Lucida Console"/>
+          <w:color w:val="auto"/>
+          <w:sz w:val="18"/>
+        </w:rPr>
+        <w:t xml:space="preserve"> </w:t>
+      </w:r>
+      <w:r>
+        <w:rPr>
+          <w:rFonts w:ascii="Lucida Console" w:hAnsi="Lucida Console"/>
+          <w:color w:val="auto"/>
+          <w:sz w:val="18"/>
+        </w:rPr>
+        <w:t>1 file changed, 1 deletion(-)</w:t>
+      </w:r>
+    </w:p>
+    <w:p>
+      <w:pPr>
+        <w:pStyle w:val="Normal"/>
+        <w:rPr/>
+      </w:pPr>
+      <w:r>
+        <w:rPr>
+          <w:rFonts w:ascii="Lucida Console" w:hAnsi="Lucida Console"/>
+          <w:color w:val="auto"/>
+          <w:sz w:val="18"/>
+        </w:rPr>
+        <w:t xml:space="preserve"> </w:t>
+      </w:r>
+      <w:r>
+        <w:rPr>
+          <w:rFonts w:ascii="Lucida Console" w:hAnsi="Lucida Console"/>
+          <w:color w:val="auto"/>
+          <w:sz w:val="18"/>
+        </w:rPr>
+        <w:t>delete mode 100644 .~lock.Documentacion.docx#</w:t>
+      </w:r>
+    </w:p>
+    <w:p>
+      <w:pPr>
+        <w:pStyle w:val="Normal"/>
+        <w:rPr>
+          <w:rFonts w:ascii="Lucida Console" w:hAnsi="Lucida Console"/>
+          <w:color w:val="auto"/>
+          <w:sz w:val="18"/>
+          <w:highlight w:val="none"/>
+        </w:rPr>
+      </w:pPr>
+      <w:r>
+        <w:rPr>
+          <w:rFonts w:ascii="Lucida Console" w:hAnsi="Lucida Console"/>
+          <w:color w:val="auto"/>
+          <w:sz w:val="18"/>
+        </w:rPr>
+      </w:r>
+    </w:p>
+    <w:p>
+      <w:pPr>
+        <w:pStyle w:val="Normal"/>
+        <w:rPr/>
+      </w:pPr>
+      <w:r>
+        <w:rPr>
+          <w:rFonts w:ascii="Lucida Console" w:hAnsi="Lucida Console"/>
+          <w:color w:val="1CA800"/>
+          <w:sz w:val="18"/>
+        </w:rPr>
+        <w:t xml:space="preserve">maria@MSI </w:t>
+      </w:r>
+      <w:r>
+        <w:rPr>
+          <w:rFonts w:ascii="Lucida Console" w:hAnsi="Lucida Console"/>
+          <w:color w:val="B148C6"/>
+          <w:sz w:val="18"/>
+        </w:rPr>
+        <w:t xml:space="preserve">MINGW64 </w:t>
+      </w:r>
+      <w:r>
+        <w:rPr>
+          <w:rFonts w:ascii="Lucida Console" w:hAnsi="Lucida Console"/>
+          <w:color w:val="C0A000"/>
+          <w:sz w:val="18"/>
+        </w:rPr>
+        <w:t>/D/012_MiduDev/LlamaApiGeolocalizaIP</w:t>
+      </w:r>
+      <w:r>
+        <w:rPr>
+          <w:rFonts w:ascii="Lucida Console" w:hAnsi="Lucida Console"/>
+          <w:color w:val="00A89A"/>
+          <w:sz w:val="18"/>
+        </w:rPr>
+        <w:t xml:space="preserve"> (main)</w:t>
+      </w:r>
+    </w:p>
+    <w:p>
+      <w:pPr>
+        <w:pStyle w:val="Normal"/>
+        <w:rPr>
+          <w:highlight w:val="none"/>
+          <w:shd w:fill="FFFF00" w:val="clear"/>
+        </w:rPr>
+      </w:pPr>
+      <w:r>
+        <w:rPr>
+          <w:rFonts w:ascii="Lucida Console" w:hAnsi="Lucida Console"/>
+          <w:color w:val="000000"/>
+          <w:sz w:val="18"/>
+          <w:shd w:fill="FFFF00" w:val="clear"/>
+        </w:rPr>
+        <w:t>$ git push origin main</w:t>
+      </w:r>
+    </w:p>
+    <w:p>
+      <w:pPr>
+        <w:pStyle w:val="Normal"/>
+        <w:rPr/>
+      </w:pPr>
+      <w:r>
+        <w:rPr>
+          <w:rFonts w:ascii="Lucida Console" w:hAnsi="Lucida Console"/>
+          <w:color w:val="auto"/>
+          <w:sz w:val="18"/>
+        </w:rPr>
+        <w:t>Enumerating objects: 3, done.</w:t>
+      </w:r>
+    </w:p>
+    <w:p>
+      <w:pPr>
+        <w:pStyle w:val="Normal"/>
+        <w:rPr/>
+      </w:pPr>
+      <w:r>
+        <w:rPr>
+          <w:rFonts w:ascii="Lucida Console" w:hAnsi="Lucida Console"/>
+          <w:color w:val="auto"/>
+          <w:sz w:val="18"/>
+        </w:rPr>
+        <w:t>Counting objects: 100% (3/3), done.</w:t>
+      </w:r>
+    </w:p>
+    <w:p>
+      <w:pPr>
+        <w:pStyle w:val="Normal"/>
+        <w:rPr/>
+      </w:pPr>
+      <w:r>
+        <w:rPr>
+          <w:rFonts w:ascii="Lucida Console" w:hAnsi="Lucida Console"/>
+          <w:color w:val="auto"/>
+          <w:sz w:val="18"/>
+        </w:rPr>
+        <w:t>Delta compression using up to 12 threads</w:t>
+      </w:r>
+    </w:p>
+    <w:p>
+      <w:pPr>
+        <w:pStyle w:val="Normal"/>
+        <w:rPr/>
+      </w:pPr>
+      <w:r>
+        <w:rPr>
+          <w:rFonts w:ascii="Lucida Console" w:hAnsi="Lucida Console"/>
+          <w:color w:val="auto"/>
+          <w:sz w:val="18"/>
+        </w:rPr>
+        <w:t>Compressing objects: 100% (2/2), done.</w:t>
+      </w:r>
+    </w:p>
+    <w:p>
+      <w:pPr>
+        <w:pStyle w:val="Normal"/>
+        <w:rPr/>
+      </w:pPr>
+      <w:r>
+        <w:rPr>
+          <w:rFonts w:ascii="Lucida Console" w:hAnsi="Lucida Console"/>
+          <w:color w:val="auto"/>
+          <w:sz w:val="18"/>
+        </w:rPr>
+        <w:t>Writing objects: 100% (2/2), 245 bytes | 245.00 KiB/s, done.</w:t>
+      </w:r>
+    </w:p>
+    <w:p>
+      <w:pPr>
+        <w:pStyle w:val="Normal"/>
+        <w:rPr/>
+      </w:pPr>
+      <w:r>
+        <w:rPr>
+          <w:rFonts w:ascii="Lucida Console" w:hAnsi="Lucida Console"/>
+          <w:color w:val="auto"/>
+          <w:sz w:val="18"/>
+        </w:rPr>
+        <w:t xml:space="preserve">Total 2 (delta 1), reused 0 (delta 0), </w:t>
+      </w:r>
+      <w:r>
+        <w:rPr>
+          <w:rFonts w:ascii="Lucida Console" w:hAnsi="Lucida Console"/>
+          <w:color w:val="auto"/>
+          <w:sz w:val="18"/>
+          <w:u w:val="none"/>
+        </w:rPr>
+        <w:t>pack</w:t>
+      </w:r>
+      <w:r>
+        <w:rPr>
+          <w:rFonts w:ascii="Lucida Console" w:hAnsi="Lucida Console"/>
+          <w:color w:val="auto"/>
+          <w:sz w:val="18"/>
+        </w:rPr>
+        <w:t>-reused 0 (from 0)</w:t>
+      </w:r>
+    </w:p>
+    <w:p>
+      <w:pPr>
+        <w:pStyle w:val="Normal"/>
+        <w:rPr/>
+      </w:pPr>
+      <w:r>
+        <w:rPr>
+          <w:rFonts w:ascii="Lucida Console" w:hAnsi="Lucida Console"/>
+          <w:color w:val="auto"/>
+          <w:sz w:val="18"/>
+        </w:rPr>
+        <w:t>remote: Resolving deltas: 100% (1/1), completed with 1 local object.</w:t>
+      </w:r>
+    </w:p>
+    <w:p>
+      <w:pPr>
+        <w:pStyle w:val="Normal"/>
+        <w:rPr/>
+      </w:pPr>
+      <w:r>
+        <w:rPr>
+          <w:rFonts w:ascii="Lucida Console" w:hAnsi="Lucida Console"/>
+          <w:color w:val="auto"/>
+          <w:sz w:val="18"/>
+        </w:rPr>
+        <w:t>To https://github.com/Mapaznavarro/LlamaApiGeolocalizaIP.git</w:t>
+      </w:r>
+    </w:p>
+    <w:p>
+      <w:pPr>
+        <w:pStyle w:val="Normal"/>
+        <w:rPr/>
+      </w:pPr>
+      <w:r>
+        <w:rPr>
+          <w:rFonts w:ascii="Lucida Console" w:hAnsi="Lucida Console"/>
+          <w:color w:val="auto"/>
+          <w:sz w:val="18"/>
+        </w:rPr>
+        <w:t xml:space="preserve">   </w:t>
+      </w:r>
+      <w:r>
+        <w:rPr>
+          <w:rFonts w:ascii="Lucida Console" w:hAnsi="Lucida Console"/>
+          <w:color w:val="auto"/>
+          <w:sz w:val="18"/>
+        </w:rPr>
+        <w:t>ed0c209..a55ccb2  main -&gt; main</w:t>
+      </w:r>
+    </w:p>
+    <w:p>
+      <w:pPr>
+        <w:pStyle w:val="Normal"/>
+        <w:bidi w:val="0"/>
+        <w:jc w:val="left"/>
+        <w:rPr/>
+      </w:pPr>
+      <w:r>
+        <w:rPr/>
+      </w:r>
+    </w:p>
+    <w:p>
+      <w:pPr>
+        <w:pStyle w:val="Normal"/>
+        <w:bidi w:val="0"/>
+        <w:jc w:val="left"/>
+        <w:rPr/>
+      </w:pPr>
+      <w:r>
+        <w:rPr/>
+      </w:r>
+    </w:p>
+    <w:p>
+      <w:pPr>
+        <w:pStyle w:val="Normal"/>
+        <w:bidi w:val="0"/>
+        <w:jc w:val="left"/>
+        <w:rPr/>
+      </w:pPr>
+      <w:r>
+        <w:rPr/>
       </w:r>
     </w:p>
     <w:p>

</xml_diff>

<commit_message>
10vo commit actualiza documento
</commit_message>
<xml_diff>
--- a/Documentacion.docx
+++ b/Documentacion.docx
@@ -4968,6 +4968,139 @@
       </w:pPr>
       <w:r>
         <w:rPr/>
+        <w:t>Sitio en netlify (ir checando hasta cuando dura… parece que un mes)</w:t>
+      </w:r>
+    </w:p>
+    <w:p>
+      <w:pPr>
+        <w:pStyle w:val="Normal"/>
+        <w:bidi w:val="0"/>
+        <w:jc w:val="left"/>
+        <w:rPr/>
+      </w:pPr>
+      <w:r>
+        <w:rPr/>
+      </w:r>
+    </w:p>
+    <w:p>
+      <w:pPr>
+        <w:pStyle w:val="Normal"/>
+        <w:bidi w:val="0"/>
+        <w:jc w:val="left"/>
+        <w:rPr/>
+      </w:pPr>
+      <w:hyperlink r:id="rId6">
+        <w:r>
+          <w:rPr>
+            <w:rStyle w:val="EnlacedeInternet"/>
+          </w:rPr>
+          <w:t>https://app.netlify.com/teams/mapaznavarro/sites</w:t>
+        </w:r>
+      </w:hyperlink>
+    </w:p>
+    <w:p>
+      <w:pPr>
+        <w:pStyle w:val="Normal"/>
+        <w:bidi w:val="0"/>
+        <w:jc w:val="left"/>
+        <w:rPr/>
+      </w:pPr>
+      <w:r>
+        <w:rPr/>
+      </w:r>
+    </w:p>
+    <w:p>
+      <w:pPr>
+        <w:pStyle w:val="Normal"/>
+        <w:bidi w:val="0"/>
+        <w:jc w:val="left"/>
+        <w:rPr/>
+      </w:pPr>
+      <w:r>
+        <w:rPr/>
+        <w:t>Ruta de publicacion:</w:t>
+      </w:r>
+    </w:p>
+    <w:p>
+      <w:pPr>
+        <w:pStyle w:val="Normal"/>
+        <w:bidi w:val="0"/>
+        <w:jc w:val="left"/>
+        <w:rPr/>
+      </w:pPr>
+      <w:hyperlink r:id="rId7">
+        <w:r>
+          <w:rPr>
+            <w:rStyle w:val="EnlacedeInternet"/>
+          </w:rPr>
+          <w:t>https://gorgeous-phoenix-45c3f9.netlify.app/</w:t>
+        </w:r>
+      </w:hyperlink>
+      <w:r>
+        <w:rPr/>
+        <w:t xml:space="preserve"> </w:t>
+      </w:r>
+    </w:p>
+    <w:p>
+      <w:pPr>
+        <w:pStyle w:val="Normal"/>
+        <w:bidi w:val="0"/>
+        <w:jc w:val="left"/>
+        <w:rPr/>
+      </w:pPr>
+      <w:r>
+        <w:rPr/>
+      </w:r>
+    </w:p>
+    <w:p>
+      <w:pPr>
+        <w:pStyle w:val="Normal"/>
+        <w:bidi w:val="0"/>
+        <w:jc w:val="left"/>
+        <w:rPr/>
+      </w:pPr>
+      <w:r>
+        <w:rPr/>
+        <w:t>Ruta fuentes en Git</w:t>
+      </w:r>
+    </w:p>
+    <w:p>
+      <w:pPr>
+        <w:pStyle w:val="Normal"/>
+        <w:bidi w:val="0"/>
+        <w:jc w:val="left"/>
+        <w:rPr/>
+      </w:pPr>
+      <w:hyperlink r:id="rId9">
+        <w:r>
+          <w:rPr>
+            <w:rStyle w:val="EnlacedeInternet"/>
+          </w:rPr>
+          <w:t>https://github.com/Mapaznavarro/LlamaApiGeolocalizaIP</w:t>
+        </w:r>
+      </w:hyperlink>
+    </w:p>
+    <w:p>
+      <w:pPr>
+        <w:pStyle w:val="Normal"/>
+        <w:bidi w:val="0"/>
+        <w:jc w:val="left"/>
+        <w:rPr/>
+      </w:pPr>
+      <w:r>
+        <w:rPr/>
+      </w:r>
+    </w:p>
+    <w:p>
+      <w:pPr>
+        <w:pStyle w:val="Normal"/>
+        <w:bidi w:val="0"/>
+        <w:jc w:val="left"/>
+        <w:rPr/>
+      </w:pPr>
+      <w:r>
+        <w:rPr/>
+        <w:t>IMPORTANTE: La rama main está conectada a la versión que corre en el sitio netlify.</w:t>
       </w:r>
     </w:p>
     <w:p>

</xml_diff>